<commit_message>
app finalizado versão 1.0
</commit_message>
<xml_diff>
--- a/relatorio/assets/template.docx
+++ b/relatorio/assets/template.docx
@@ -2048,6 +2048,15 @@
     </w:p>
     <w:p>
       <w:pPr>
+        <w:pStyle w:val="Normal"/>
+        <w:rPr/>
+      </w:pPr>
+      <w:r>
+        <w:rPr/>
+      </w:r>
+    </w:p>
+    <w:p>
+      <w:pPr>
         <w:sectPr>
           <w:type w:val="continuous"/>
           <w:pgSz w:w="11906" w:h="16838"/>
@@ -4122,6 +4131,15 @@
         <w:rPr>
           <w:sz w:val="16"/>
         </w:rPr>
+      </w:r>
+    </w:p>
+    <w:p>
+      <w:pPr>
+        <w:pStyle w:val="Normal"/>
+        <w:rPr/>
+      </w:pPr>
+      <w:r>
+        <w:rPr/>
       </w:r>
     </w:p>
     <w:p>
@@ -4177,7 +4195,7 @@
         <mc:AlternateContent>
           <mc:Choice Requires="wps">
             <w:drawing>
-              <wp:anchor behindDoc="1" distT="1905" distB="1905" distL="2540" distR="1905" simplePos="0" locked="0" layoutInCell="0" allowOverlap="1" relativeHeight="27">
+              <wp:anchor behindDoc="1" distT="1905" distB="1905" distL="2540" distR="1905" simplePos="0" locked="0" layoutInCell="0" allowOverlap="1" relativeHeight="24">
                 <wp:simplePos x="0" y="0"/>
                 <wp:positionH relativeFrom="page">
                   <wp:posOffset>2098675</wp:posOffset>
@@ -4234,7 +4252,7 @@
         <mc:AlternateContent>
           <mc:Choice Requires="wps">
             <w:drawing>
-              <wp:anchor behindDoc="1" distT="1905" distB="1905" distL="2540" distR="1905" simplePos="0" locked="0" layoutInCell="0" allowOverlap="1" relativeHeight="28">
+              <wp:anchor behindDoc="1" distT="1905" distB="1905" distL="2540" distR="1905" simplePos="0" locked="0" layoutInCell="0" allowOverlap="1" relativeHeight="25">
                 <wp:simplePos x="0" y="0"/>
                 <wp:positionH relativeFrom="page">
                   <wp:posOffset>2098675</wp:posOffset>
@@ -32234,7 +32252,7 @@
         <mc:AlternateContent>
           <mc:Choice Requires="wps">
             <w:drawing>
-              <wp:anchor behindDoc="1" distT="1905" distB="1905" distL="1905" distR="1905" simplePos="0" locked="0" layoutInCell="0" allowOverlap="1" relativeHeight="29">
+              <wp:anchor behindDoc="1" distT="1905" distB="1905" distL="1905" distR="1905" simplePos="0" locked="0" layoutInCell="0" allowOverlap="1" relativeHeight="26">
                 <wp:simplePos x="0" y="0"/>
                 <wp:positionH relativeFrom="page">
                   <wp:posOffset>2065655</wp:posOffset>
@@ -32291,7 +32309,7 @@
         <mc:AlternateContent>
           <mc:Choice Requires="wps">
             <w:drawing>
-              <wp:anchor behindDoc="1" distT="1905" distB="1905" distL="1905" distR="2540" simplePos="0" locked="0" layoutInCell="0" allowOverlap="1" relativeHeight="30">
+              <wp:anchor behindDoc="1" distT="1905" distB="1905" distL="1905" distR="2540" simplePos="0" locked="0" layoutInCell="0" allowOverlap="1" relativeHeight="27">
                 <wp:simplePos x="0" y="0"/>
                 <wp:positionH relativeFrom="page">
                   <wp:posOffset>2065655</wp:posOffset>
@@ -41911,6 +41929,531 @@
     </w:tbl>
     <w:p>
       <w:pPr>
+        <w:pStyle w:val="Normal"/>
+        <w:spacing w:before="0" w:after="0"/>
+        <w:jc w:val="right"/>
+        <w:rPr>
+          <w:sz w:val="14"/>
+        </w:rPr>
+      </w:pPr>
+      <w:r>
+        <w:rPr>
+          <w:sz w:val="14"/>
+        </w:rPr>
+      </w:r>
+    </w:p>
+    <w:p>
+      <w:pPr>
+        <w:pStyle w:val="Normal"/>
+        <w:spacing w:before="0" w:after="0"/>
+        <w:jc w:val="right"/>
+        <w:rPr>
+          <w:sz w:val="14"/>
+        </w:rPr>
+      </w:pPr>
+      <w:r>
+        <w:rPr>
+          <w:sz w:val="14"/>
+        </w:rPr>
+      </w:r>
+    </w:p>
+    <w:p>
+      <w:pPr>
+        <w:pStyle w:val="Normal"/>
+        <w:spacing w:before="0" w:after="0"/>
+        <w:jc w:val="right"/>
+        <w:rPr>
+          <w:sz w:val="14"/>
+        </w:rPr>
+      </w:pPr>
+      <w:r>
+        <w:rPr>
+          <w:sz w:val="14"/>
+        </w:rPr>
+      </w:r>
+    </w:p>
+    <w:p>
+      <w:pPr>
+        <w:pStyle w:val="Normal"/>
+        <w:spacing w:before="0" w:after="0"/>
+        <w:jc w:val="right"/>
+        <w:rPr>
+          <w:sz w:val="14"/>
+        </w:rPr>
+      </w:pPr>
+      <w:r>
+        <w:rPr>
+          <w:sz w:val="14"/>
+        </w:rPr>
+      </w:r>
+    </w:p>
+    <w:p>
+      <w:pPr>
+        <w:pStyle w:val="Normal"/>
+        <w:spacing w:before="0" w:after="0"/>
+        <w:jc w:val="right"/>
+        <w:rPr>
+          <w:sz w:val="14"/>
+        </w:rPr>
+      </w:pPr>
+      <w:r>
+        <w:rPr>
+          <w:sz w:val="14"/>
+        </w:rPr>
+      </w:r>
+    </w:p>
+    <w:p>
+      <w:pPr>
+        <w:pStyle w:val="Normal"/>
+        <w:spacing w:before="0" w:after="0"/>
+        <w:jc w:val="right"/>
+        <w:rPr>
+          <w:sz w:val="14"/>
+        </w:rPr>
+      </w:pPr>
+      <w:r>
+        <w:rPr>
+          <w:sz w:val="14"/>
+        </w:rPr>
+      </w:r>
+    </w:p>
+    <w:p>
+      <w:pPr>
+        <w:pStyle w:val="Normal"/>
+        <w:spacing w:before="0" w:after="0"/>
+        <w:jc w:val="right"/>
+        <w:rPr>
+          <w:sz w:val="14"/>
+        </w:rPr>
+      </w:pPr>
+      <w:r>
+        <w:rPr>
+          <w:sz w:val="14"/>
+        </w:rPr>
+      </w:r>
+    </w:p>
+    <w:p>
+      <w:pPr>
+        <w:pStyle w:val="Normal"/>
+        <w:spacing w:before="0" w:after="0"/>
+        <w:jc w:val="right"/>
+        <w:rPr>
+          <w:sz w:val="14"/>
+        </w:rPr>
+      </w:pPr>
+      <w:r>
+        <w:rPr>
+          <w:sz w:val="14"/>
+        </w:rPr>
+      </w:r>
+    </w:p>
+    <w:p>
+      <w:pPr>
+        <w:pStyle w:val="Normal"/>
+        <w:spacing w:before="0" w:after="0"/>
+        <w:jc w:val="right"/>
+        <w:rPr>
+          <w:sz w:val="14"/>
+        </w:rPr>
+      </w:pPr>
+      <w:r>
+        <w:rPr>
+          <w:sz w:val="14"/>
+        </w:rPr>
+      </w:r>
+    </w:p>
+    <w:p>
+      <w:pPr>
+        <w:pStyle w:val="Normal"/>
+        <w:spacing w:before="0" w:after="0"/>
+        <w:jc w:val="right"/>
+        <w:rPr>
+          <w:sz w:val="14"/>
+        </w:rPr>
+      </w:pPr>
+      <w:r>
+        <w:rPr>
+          <w:sz w:val="14"/>
+        </w:rPr>
+      </w:r>
+    </w:p>
+    <w:p>
+      <w:pPr>
+        <w:pStyle w:val="Normal"/>
+        <w:spacing w:before="0" w:after="0"/>
+        <w:jc w:val="right"/>
+        <w:rPr>
+          <w:sz w:val="14"/>
+        </w:rPr>
+      </w:pPr>
+      <w:r>
+        <w:rPr>
+          <w:sz w:val="14"/>
+        </w:rPr>
+      </w:r>
+    </w:p>
+    <w:p>
+      <w:pPr>
+        <w:pStyle w:val="Normal"/>
+        <w:spacing w:before="0" w:after="0"/>
+        <w:jc w:val="right"/>
+        <w:rPr>
+          <w:sz w:val="14"/>
+        </w:rPr>
+      </w:pPr>
+      <w:r>
+        <w:rPr>
+          <w:sz w:val="14"/>
+        </w:rPr>
+      </w:r>
+    </w:p>
+    <w:p>
+      <w:pPr>
+        <w:pStyle w:val="Normal"/>
+        <w:spacing w:before="0" w:after="0"/>
+        <w:jc w:val="right"/>
+        <w:rPr>
+          <w:sz w:val="14"/>
+        </w:rPr>
+      </w:pPr>
+      <w:r>
+        <w:rPr>
+          <w:sz w:val="14"/>
+        </w:rPr>
+      </w:r>
+    </w:p>
+    <w:p>
+      <w:pPr>
+        <w:pStyle w:val="Normal"/>
+        <w:spacing w:before="0" w:after="0"/>
+        <w:jc w:val="right"/>
+        <w:rPr>
+          <w:sz w:val="14"/>
+        </w:rPr>
+      </w:pPr>
+      <w:r>
+        <w:rPr>
+          <w:sz w:val="14"/>
+        </w:rPr>
+      </w:r>
+    </w:p>
+    <w:p>
+      <w:pPr>
+        <w:pStyle w:val="Normal"/>
+        <w:spacing w:before="0" w:after="0"/>
+        <w:jc w:val="right"/>
+        <w:rPr>
+          <w:sz w:val="14"/>
+        </w:rPr>
+      </w:pPr>
+      <w:r>
+        <w:rPr>
+          <w:sz w:val="14"/>
+        </w:rPr>
+      </w:r>
+    </w:p>
+    <w:p>
+      <w:pPr>
+        <w:pStyle w:val="Normal"/>
+        <w:spacing w:before="0" w:after="0"/>
+        <w:jc w:val="right"/>
+        <w:rPr>
+          <w:sz w:val="14"/>
+        </w:rPr>
+      </w:pPr>
+      <w:r>
+        <w:rPr>
+          <w:sz w:val="14"/>
+        </w:rPr>
+      </w:r>
+    </w:p>
+    <w:p>
+      <w:pPr>
+        <w:pStyle w:val="Normal"/>
+        <w:spacing w:before="0" w:after="0"/>
+        <w:jc w:val="right"/>
+        <w:rPr>
+          <w:sz w:val="14"/>
+        </w:rPr>
+      </w:pPr>
+      <w:r>
+        <w:rPr>
+          <w:sz w:val="14"/>
+        </w:rPr>
+      </w:r>
+    </w:p>
+    <w:p>
+      <w:pPr>
+        <w:pStyle w:val="Normal"/>
+        <w:spacing w:before="0" w:after="0"/>
+        <w:jc w:val="right"/>
+        <w:rPr>
+          <w:sz w:val="14"/>
+        </w:rPr>
+      </w:pPr>
+      <w:r>
+        <w:rPr>
+          <w:sz w:val="14"/>
+        </w:rPr>
+      </w:r>
+    </w:p>
+    <w:p>
+      <w:pPr>
+        <w:pStyle w:val="Normal"/>
+        <w:spacing w:before="0" w:after="0"/>
+        <w:jc w:val="right"/>
+        <w:rPr>
+          <w:sz w:val="14"/>
+        </w:rPr>
+      </w:pPr>
+      <w:r>
+        <w:rPr>
+          <w:sz w:val="14"/>
+        </w:rPr>
+      </w:r>
+    </w:p>
+    <w:p>
+      <w:pPr>
+        <w:pStyle w:val="Normal"/>
+        <w:spacing w:before="0" w:after="0"/>
+        <w:jc w:val="right"/>
+        <w:rPr>
+          <w:sz w:val="14"/>
+        </w:rPr>
+      </w:pPr>
+      <w:r>
+        <w:rPr>
+          <w:sz w:val="14"/>
+        </w:rPr>
+      </w:r>
+    </w:p>
+    <w:p>
+      <w:pPr>
+        <w:pStyle w:val="Normal"/>
+        <w:spacing w:before="0" w:after="0"/>
+        <w:jc w:val="right"/>
+        <w:rPr>
+          <w:sz w:val="14"/>
+        </w:rPr>
+      </w:pPr>
+      <w:r>
+        <w:rPr>
+          <w:sz w:val="14"/>
+        </w:rPr>
+      </w:r>
+    </w:p>
+    <w:p>
+      <w:pPr>
+        <w:pStyle w:val="Normal"/>
+        <w:spacing w:before="0" w:after="0"/>
+        <w:jc w:val="right"/>
+        <w:rPr>
+          <w:sz w:val="14"/>
+        </w:rPr>
+      </w:pPr>
+      <w:r>
+        <w:rPr>
+          <w:sz w:val="14"/>
+        </w:rPr>
+      </w:r>
+    </w:p>
+    <w:p>
+      <w:pPr>
+        <w:pStyle w:val="Normal"/>
+        <w:spacing w:before="0" w:after="0"/>
+        <w:jc w:val="right"/>
+        <w:rPr>
+          <w:sz w:val="14"/>
+        </w:rPr>
+      </w:pPr>
+      <w:r>
+        <w:rPr>
+          <w:sz w:val="14"/>
+        </w:rPr>
+      </w:r>
+    </w:p>
+    <w:p>
+      <w:pPr>
+        <w:pStyle w:val="Normal"/>
+        <w:spacing w:before="0" w:after="0"/>
+        <w:jc w:val="right"/>
+        <w:rPr>
+          <w:sz w:val="14"/>
+        </w:rPr>
+      </w:pPr>
+      <w:r>
+        <w:rPr>
+          <w:sz w:val="14"/>
+        </w:rPr>
+      </w:r>
+    </w:p>
+    <w:p>
+      <w:pPr>
+        <w:pStyle w:val="Normal"/>
+        <w:spacing w:before="0" w:after="0"/>
+        <w:jc w:val="right"/>
+        <w:rPr>
+          <w:sz w:val="14"/>
+        </w:rPr>
+      </w:pPr>
+      <w:r>
+        <w:rPr>
+          <w:sz w:val="14"/>
+        </w:rPr>
+      </w:r>
+    </w:p>
+    <w:p>
+      <w:pPr>
+        <w:pStyle w:val="Normal"/>
+        <w:spacing w:before="0" w:after="0"/>
+        <w:jc w:val="right"/>
+        <w:rPr>
+          <w:sz w:val="14"/>
+        </w:rPr>
+      </w:pPr>
+      <w:r>
+        <w:rPr>
+          <w:sz w:val="14"/>
+        </w:rPr>
+      </w:r>
+    </w:p>
+    <w:p>
+      <w:pPr>
+        <w:pStyle w:val="Normal"/>
+        <w:spacing w:before="0" w:after="0"/>
+        <w:jc w:val="right"/>
+        <w:rPr>
+          <w:sz w:val="14"/>
+        </w:rPr>
+      </w:pPr>
+      <w:r>
+        <w:rPr>
+          <w:sz w:val="14"/>
+        </w:rPr>
+      </w:r>
+    </w:p>
+    <w:p>
+      <w:pPr>
+        <w:pStyle w:val="Normal"/>
+        <w:spacing w:before="0" w:after="0"/>
+        <w:jc w:val="right"/>
+        <w:rPr>
+          <w:sz w:val="14"/>
+        </w:rPr>
+      </w:pPr>
+      <w:r>
+        <w:rPr>
+          <w:sz w:val="14"/>
+        </w:rPr>
+      </w:r>
+    </w:p>
+    <w:p>
+      <w:pPr>
+        <w:pStyle w:val="Normal"/>
+        <w:spacing w:before="0" w:after="0"/>
+        <w:jc w:val="right"/>
+        <w:rPr>
+          <w:sz w:val="14"/>
+        </w:rPr>
+      </w:pPr>
+      <w:r>
+        <w:rPr>
+          <w:sz w:val="14"/>
+        </w:rPr>
+      </w:r>
+    </w:p>
+    <w:p>
+      <w:pPr>
+        <w:pStyle w:val="Normal"/>
+        <w:spacing w:before="0" w:after="0"/>
+        <w:jc w:val="right"/>
+        <w:rPr>
+          <w:sz w:val="14"/>
+        </w:rPr>
+      </w:pPr>
+      <w:r>
+        <w:rPr>
+          <w:sz w:val="14"/>
+        </w:rPr>
+      </w:r>
+    </w:p>
+    <w:p>
+      <w:pPr>
+        <w:pStyle w:val="Normal"/>
+        <w:spacing w:before="0" w:after="0"/>
+        <w:jc w:val="right"/>
+        <w:rPr>
+          <w:sz w:val="14"/>
+        </w:rPr>
+      </w:pPr>
+      <w:r>
+        <w:rPr>
+          <w:sz w:val="14"/>
+        </w:rPr>
+      </w:r>
+    </w:p>
+    <w:p>
+      <w:pPr>
+        <w:pStyle w:val="Normal"/>
+        <w:spacing w:before="0" w:after="0"/>
+        <w:jc w:val="right"/>
+        <w:rPr>
+          <w:sz w:val="14"/>
+        </w:rPr>
+      </w:pPr>
+      <w:r>
+        <w:rPr>
+          <w:sz w:val="14"/>
+        </w:rPr>
+      </w:r>
+    </w:p>
+    <w:p>
+      <w:pPr>
+        <w:pStyle w:val="Normal"/>
+        <w:spacing w:before="0" w:after="0"/>
+        <w:jc w:val="right"/>
+        <w:rPr>
+          <w:sz w:val="14"/>
+        </w:rPr>
+      </w:pPr>
+      <w:r>
+        <w:rPr>
+          <w:sz w:val="14"/>
+        </w:rPr>
+      </w:r>
+    </w:p>
+    <w:p>
+      <w:pPr>
+        <w:pStyle w:val="Normal"/>
+        <w:spacing w:before="0" w:after="0"/>
+        <w:jc w:val="right"/>
+        <w:rPr>
+          <w:sz w:val="14"/>
+        </w:rPr>
+      </w:pPr>
+      <w:r>
+        <w:rPr>
+          <w:sz w:val="14"/>
+        </w:rPr>
+      </w:r>
+    </w:p>
+    <w:p>
+      <w:pPr>
+        <w:pStyle w:val="Normal"/>
+        <w:spacing w:before="0" w:after="0"/>
+        <w:jc w:val="right"/>
+        <w:rPr>
+          <w:sz w:val="14"/>
+        </w:rPr>
+      </w:pPr>
+      <w:r>
+        <w:rPr>
+          <w:sz w:val="14"/>
+        </w:rPr>
+      </w:r>
+    </w:p>
+    <w:p>
+      <w:pPr>
         <w:sectPr>
           <w:footerReference w:type="default" r:id="rId8"/>
           <w:type w:val="nextPage"/>
@@ -41930,7 +42473,10 @@
       </w:pPr>
       <w:r>
         <w:rPr>
-          <w:sz w:val="14"/>
+          <w:b w:val="false"/>
+          <w:bCs w:val="false"/>
+          <w:sz w:val="20"/>
+          <w:szCs w:val="20"/>
         </w:rPr>
       </w:r>
     </w:p>
@@ -47358,11 +47904,11 @@
         <w:tblLook w:val="01e0"/>
       </w:tblPr>
       <w:tblGrid>
-        <w:gridCol w:w="1491"/>
-        <w:gridCol w:w="1475"/>
+        <w:gridCol w:w="1490"/>
+        <w:gridCol w:w="1476"/>
         <w:gridCol w:w="1573"/>
-        <w:gridCol w:w="2051"/>
-        <w:gridCol w:w="3047"/>
+        <w:gridCol w:w="2050"/>
+        <w:gridCol w:w="3048"/>
       </w:tblGrid>
       <w:tr>
         <w:trPr>
@@ -47370,7 +47916,7 @@
         </w:trPr>
         <w:tc>
           <w:tcPr>
-            <w:tcW w:w="1491" w:type="dxa"/>
+            <w:tcW w:w="1490" w:type="dxa"/>
             <w:tcBorders>
               <w:top w:val="single" w:sz="4" w:space="0" w:color="000000"/>
               <w:left w:val="single" w:sz="4" w:space="0" w:color="000000"/>
@@ -47395,7 +47941,7 @@
         </w:tc>
         <w:tc>
           <w:tcPr>
-            <w:tcW w:w="1475" w:type="dxa"/>
+            <w:tcW w:w="1476" w:type="dxa"/>
             <w:tcBorders>
               <w:top w:val="single" w:sz="4" w:space="0" w:color="000000"/>
               <w:left w:val="single" w:sz="4" w:space="0" w:color="000000"/>
@@ -47446,7 +47992,7 @@
         </w:tc>
         <w:tc>
           <w:tcPr>
-            <w:tcW w:w="2051" w:type="dxa"/>
+            <w:tcW w:w="2050" w:type="dxa"/>
             <w:tcBorders>
               <w:top w:val="single" w:sz="4" w:space="0" w:color="000000"/>
               <w:left w:val="single" w:sz="4" w:space="0" w:color="000000"/>
@@ -47472,7 +48018,7 @@
         </w:tc>
         <w:tc>
           <w:tcPr>
-            <w:tcW w:w="3047" w:type="dxa"/>
+            <w:tcW w:w="3048" w:type="dxa"/>
             <w:tcBorders>
               <w:top w:val="single" w:sz="4" w:space="0" w:color="000000"/>
               <w:left w:val="single" w:sz="4" w:space="0" w:color="000000"/>
@@ -47544,7 +48090,7 @@
         </w:trPr>
         <w:tc>
           <w:tcPr>
-            <w:tcW w:w="1491" w:type="dxa"/>
+            <w:tcW w:w="1490" w:type="dxa"/>
             <w:tcBorders>
               <w:top w:val="single" w:sz="4" w:space="0" w:color="000000"/>
               <w:left w:val="single" w:sz="4" w:space="0" w:color="000000"/>
@@ -47601,7 +48147,7 @@
         </w:tc>
         <w:tc>
           <w:tcPr>
-            <w:tcW w:w="1475" w:type="dxa"/>
+            <w:tcW w:w="1476" w:type="dxa"/>
             <w:tcBorders>
               <w:top w:val="single" w:sz="4" w:space="0" w:color="000000"/>
               <w:left w:val="single" w:sz="4" w:space="0" w:color="000000"/>
@@ -47739,7 +48285,7 @@
         </w:tc>
         <w:tc>
           <w:tcPr>
-            <w:tcW w:w="2051" w:type="dxa"/>
+            <w:tcW w:w="2050" w:type="dxa"/>
             <w:tcBorders>
               <w:top w:val="single" w:sz="4" w:space="0" w:color="000000"/>
               <w:left w:val="single" w:sz="4" w:space="0" w:color="000000"/>
@@ -47768,7 +48314,7 @@
         </w:tc>
         <w:tc>
           <w:tcPr>
-            <w:tcW w:w="3047" w:type="dxa"/>
+            <w:tcW w:w="3048" w:type="dxa"/>
             <w:tcBorders>
               <w:top w:val="single" w:sz="4" w:space="0" w:color="000000"/>
               <w:left w:val="single" w:sz="4" w:space="0" w:color="000000"/>
@@ -48020,7 +48566,7 @@
         </w:trPr>
         <w:tc>
           <w:tcPr>
-            <w:tcW w:w="1491" w:type="dxa"/>
+            <w:tcW w:w="1490" w:type="dxa"/>
             <w:tcBorders>
               <w:top w:val="single" w:sz="4" w:space="0" w:color="000000"/>
               <w:left w:val="single" w:sz="4" w:space="0" w:color="000000"/>
@@ -48044,7 +48590,7 @@
         </w:tc>
         <w:tc>
           <w:tcPr>
-            <w:tcW w:w="1475" w:type="dxa"/>
+            <w:tcW w:w="1476" w:type="dxa"/>
             <w:tcBorders>
               <w:top w:val="single" w:sz="4" w:space="0" w:color="000000"/>
               <w:left w:val="single" w:sz="4" w:space="0" w:color="000000"/>
@@ -48098,7 +48644,7 @@
         </w:tc>
         <w:tc>
           <w:tcPr>
-            <w:tcW w:w="2051" w:type="dxa"/>
+            <w:tcW w:w="2050" w:type="dxa"/>
             <w:vMerge w:val="restart"/>
             <w:tcBorders>
               <w:top w:val="single" w:sz="4" w:space="0" w:color="000000"/>
@@ -48128,7 +48674,7 @@
         </w:tc>
         <w:tc>
           <w:tcPr>
-            <w:tcW w:w="3047" w:type="dxa"/>
+            <w:tcW w:w="3048" w:type="dxa"/>
             <w:tcBorders>
               <w:top w:val="single" w:sz="4" w:space="0" w:color="000000"/>
               <w:left w:val="single" w:sz="4" w:space="0" w:color="000000"/>
@@ -48199,7 +48745,7 @@
         </w:trPr>
         <w:tc>
           <w:tcPr>
-            <w:tcW w:w="1491" w:type="dxa"/>
+            <w:tcW w:w="1490" w:type="dxa"/>
             <w:tcBorders>
               <w:left w:val="single" w:sz="4" w:space="0" w:color="000000"/>
               <w:right w:val="single" w:sz="4" w:space="0" w:color="000000"/>
@@ -48222,7 +48768,7 @@
         </w:tc>
         <w:tc>
           <w:tcPr>
-            <w:tcW w:w="1475" w:type="dxa"/>
+            <w:tcW w:w="1476" w:type="dxa"/>
             <w:tcBorders>
               <w:left w:val="single" w:sz="4" w:space="0" w:color="000000"/>
               <w:right w:val="single" w:sz="4" w:space="0" w:color="000000"/>
@@ -48372,7 +48918,7 @@
         </w:tc>
         <w:tc>
           <w:tcPr>
-            <w:tcW w:w="2051" w:type="dxa"/>
+            <w:tcW w:w="2050" w:type="dxa"/>
             <w:vMerge w:val="continue"/>
             <w:tcBorders>
               <w:left w:val="single" w:sz="4" w:space="0" w:color="000000"/>
@@ -48400,7 +48946,7 @@
         </w:tc>
         <w:tc>
           <w:tcPr>
-            <w:tcW w:w="3047" w:type="dxa"/>
+            <w:tcW w:w="3048" w:type="dxa"/>
             <w:tcBorders>
               <w:left w:val="single" w:sz="4" w:space="0" w:color="000000"/>
               <w:right w:val="single" w:sz="4" w:space="0" w:color="000000"/>
@@ -48821,7 +49367,7 @@
         </w:trPr>
         <w:tc>
           <w:tcPr>
-            <w:tcW w:w="1491" w:type="dxa"/>
+            <w:tcW w:w="1490" w:type="dxa"/>
             <w:tcBorders>
               <w:left w:val="single" w:sz="4" w:space="0" w:color="000000"/>
               <w:right w:val="single" w:sz="4" w:space="0" w:color="000000"/>
@@ -48844,7 +49390,7 @@
         </w:tc>
         <w:tc>
           <w:tcPr>
-            <w:tcW w:w="1475" w:type="dxa"/>
+            <w:tcW w:w="1476" w:type="dxa"/>
             <w:tcBorders>
               <w:left w:val="single" w:sz="4" w:space="0" w:color="000000"/>
               <w:right w:val="single" w:sz="4" w:space="0" w:color="000000"/>
@@ -48911,7 +49457,7 @@
         </w:tc>
         <w:tc>
           <w:tcPr>
-            <w:tcW w:w="2051" w:type="dxa"/>
+            <w:tcW w:w="2050" w:type="dxa"/>
             <w:vMerge w:val="continue"/>
             <w:tcBorders>
               <w:left w:val="single" w:sz="4" w:space="0" w:color="000000"/>
@@ -48939,7 +49485,7 @@
         </w:tc>
         <w:tc>
           <w:tcPr>
-            <w:tcW w:w="3047" w:type="dxa"/>
+            <w:tcW w:w="3048" w:type="dxa"/>
             <w:tcBorders>
               <w:left w:val="single" w:sz="4" w:space="0" w:color="000000"/>
               <w:right w:val="single" w:sz="4" w:space="0" w:color="000000"/>
@@ -48967,7 +49513,7 @@
         </w:trPr>
         <w:tc>
           <w:tcPr>
-            <w:tcW w:w="1491" w:type="dxa"/>
+            <w:tcW w:w="1490" w:type="dxa"/>
             <w:tcBorders>
               <w:left w:val="single" w:sz="4" w:space="0" w:color="000000"/>
               <w:right w:val="single" w:sz="4" w:space="0" w:color="000000"/>
@@ -48990,7 +49536,7 @@
         </w:tc>
         <w:tc>
           <w:tcPr>
-            <w:tcW w:w="1475" w:type="dxa"/>
+            <w:tcW w:w="1476" w:type="dxa"/>
             <w:tcBorders>
               <w:left w:val="single" w:sz="4" w:space="0" w:color="000000"/>
               <w:right w:val="single" w:sz="4" w:space="0" w:color="000000"/>
@@ -49057,7 +49603,7 @@
         </w:tc>
         <w:tc>
           <w:tcPr>
-            <w:tcW w:w="2051" w:type="dxa"/>
+            <w:tcW w:w="2050" w:type="dxa"/>
             <w:vMerge w:val="continue"/>
             <w:tcBorders>
               <w:left w:val="single" w:sz="4" w:space="0" w:color="000000"/>
@@ -49085,7 +49631,7 @@
         </w:tc>
         <w:tc>
           <w:tcPr>
-            <w:tcW w:w="3047" w:type="dxa"/>
+            <w:tcW w:w="3048" w:type="dxa"/>
             <w:tcBorders>
               <w:left w:val="single" w:sz="4" w:space="0" w:color="000000"/>
               <w:right w:val="single" w:sz="4" w:space="0" w:color="000000"/>
@@ -49155,7 +49701,7 @@
         </w:trPr>
         <w:tc>
           <w:tcPr>
-            <w:tcW w:w="1491" w:type="dxa"/>
+            <w:tcW w:w="1490" w:type="dxa"/>
             <w:tcBorders>
               <w:left w:val="single" w:sz="4" w:space="0" w:color="000000"/>
               <w:right w:val="single" w:sz="4" w:space="0" w:color="000000"/>
@@ -49196,7 +49742,7 @@
         </w:tc>
         <w:tc>
           <w:tcPr>
-            <w:tcW w:w="1475" w:type="dxa"/>
+            <w:tcW w:w="1476" w:type="dxa"/>
             <w:tcBorders>
               <w:left w:val="single" w:sz="4" w:space="0" w:color="000000"/>
               <w:right w:val="single" w:sz="4" w:space="0" w:color="000000"/>
@@ -49324,7 +49870,7 @@
         </w:tc>
         <w:tc>
           <w:tcPr>
-            <w:tcW w:w="2051" w:type="dxa"/>
+            <w:tcW w:w="2050" w:type="dxa"/>
             <w:vMerge w:val="continue"/>
             <w:tcBorders>
               <w:left w:val="single" w:sz="4" w:space="0" w:color="000000"/>
@@ -49352,7 +49898,7 @@
         </w:tc>
         <w:tc>
           <w:tcPr>
-            <w:tcW w:w="3047" w:type="dxa"/>
+            <w:tcW w:w="3048" w:type="dxa"/>
             <w:tcBorders>
               <w:left w:val="single" w:sz="4" w:space="0" w:color="000000"/>
               <w:right w:val="single" w:sz="4" w:space="0" w:color="000000"/>
@@ -49707,7 +50253,7 @@
         </w:trPr>
         <w:tc>
           <w:tcPr>
-            <w:tcW w:w="1491" w:type="dxa"/>
+            <w:tcW w:w="1490" w:type="dxa"/>
             <w:tcBorders>
               <w:left w:val="single" w:sz="4" w:space="0" w:color="000000"/>
               <w:right w:val="single" w:sz="4" w:space="0" w:color="000000"/>
@@ -49730,7 +50276,7 @@
         </w:tc>
         <w:tc>
           <w:tcPr>
-            <w:tcW w:w="1475" w:type="dxa"/>
+            <w:tcW w:w="1476" w:type="dxa"/>
             <w:tcBorders>
               <w:left w:val="single" w:sz="4" w:space="0" w:color="000000"/>
               <w:right w:val="single" w:sz="4" w:space="0" w:color="000000"/>
@@ -49781,7 +50327,7 @@
         </w:tc>
         <w:tc>
           <w:tcPr>
-            <w:tcW w:w="2051" w:type="dxa"/>
+            <w:tcW w:w="2050" w:type="dxa"/>
             <w:vMerge w:val="continue"/>
             <w:tcBorders>
               <w:left w:val="single" w:sz="4" w:space="0" w:color="000000"/>
@@ -49809,7 +50355,7 @@
         </w:tc>
         <w:tc>
           <w:tcPr>
-            <w:tcW w:w="3047" w:type="dxa"/>
+            <w:tcW w:w="3048" w:type="dxa"/>
             <w:tcBorders>
               <w:left w:val="single" w:sz="4" w:space="0" w:color="000000"/>
               <w:right w:val="single" w:sz="4" w:space="0" w:color="000000"/>
@@ -49893,7 +50439,7 @@
         </w:trPr>
         <w:tc>
           <w:tcPr>
-            <w:tcW w:w="1491" w:type="dxa"/>
+            <w:tcW w:w="1490" w:type="dxa"/>
             <w:tcBorders>
               <w:left w:val="single" w:sz="4" w:space="0" w:color="000000"/>
               <w:bottom w:val="single" w:sz="4" w:space="0" w:color="000000"/>
@@ -49917,7 +50463,7 @@
         </w:tc>
         <w:tc>
           <w:tcPr>
-            <w:tcW w:w="1475" w:type="dxa"/>
+            <w:tcW w:w="1476" w:type="dxa"/>
             <w:tcBorders>
               <w:left w:val="single" w:sz="4" w:space="0" w:color="000000"/>
               <w:bottom w:val="single" w:sz="4" w:space="0" w:color="000000"/>
@@ -49969,7 +50515,7 @@
         </w:tc>
         <w:tc>
           <w:tcPr>
-            <w:tcW w:w="2051" w:type="dxa"/>
+            <w:tcW w:w="2050" w:type="dxa"/>
             <w:vMerge w:val="continue"/>
             <w:tcBorders>
               <w:left w:val="single" w:sz="4" w:space="0" w:color="000000"/>
@@ -49997,7 +50543,7 @@
         </w:tc>
         <w:tc>
           <w:tcPr>
-            <w:tcW w:w="3047" w:type="dxa"/>
+            <w:tcW w:w="3048" w:type="dxa"/>
             <w:tcBorders>
               <w:left w:val="single" w:sz="4" w:space="0" w:color="000000"/>
               <w:bottom w:val="single" w:sz="4" w:space="0" w:color="000000"/>
@@ -50250,7 +50796,7 @@
         </w:trPr>
         <w:tc>
           <w:tcPr>
-            <w:tcW w:w="1491" w:type="dxa"/>
+            <w:tcW w:w="1490" w:type="dxa"/>
             <w:tcBorders>
               <w:top w:val="single" w:sz="4" w:space="0" w:color="000000"/>
               <w:left w:val="single" w:sz="4" w:space="0" w:color="000000"/>
@@ -50307,7 +50853,7 @@
         </w:tc>
         <w:tc>
           <w:tcPr>
-            <w:tcW w:w="1475" w:type="dxa"/>
+            <w:tcW w:w="1476" w:type="dxa"/>
             <w:tcBorders>
               <w:top w:val="single" w:sz="4" w:space="0" w:color="000000"/>
               <w:left w:val="single" w:sz="4" w:space="0" w:color="000000"/>
@@ -50406,7 +50952,7 @@
         </w:tc>
         <w:tc>
           <w:tcPr>
-            <w:tcW w:w="2051" w:type="dxa"/>
+            <w:tcW w:w="2050" w:type="dxa"/>
             <w:tcBorders>
               <w:top w:val="single" w:sz="4" w:space="0" w:color="000000"/>
               <w:left w:val="single" w:sz="4" w:space="0" w:color="000000"/>
@@ -50435,7 +50981,7 @@
         </w:tc>
         <w:tc>
           <w:tcPr>
-            <w:tcW w:w="3047" w:type="dxa"/>
+            <w:tcW w:w="3048" w:type="dxa"/>
             <w:tcBorders>
               <w:top w:val="single" w:sz="4" w:space="0" w:color="000000"/>
               <w:left w:val="single" w:sz="4" w:space="0" w:color="000000"/>
@@ -50910,7 +51456,7 @@
         </w:trPr>
         <w:tc>
           <w:tcPr>
-            <w:tcW w:w="1491" w:type="dxa"/>
+            <w:tcW w:w="1490" w:type="dxa"/>
             <w:tcBorders>
               <w:top w:val="single" w:sz="4" w:space="0" w:color="000000"/>
               <w:left w:val="single" w:sz="4" w:space="0" w:color="000000"/>
@@ -50995,7 +51541,7 @@
         </w:tc>
         <w:tc>
           <w:tcPr>
-            <w:tcW w:w="1475" w:type="dxa"/>
+            <w:tcW w:w="1476" w:type="dxa"/>
             <w:tcBorders>
               <w:top w:val="single" w:sz="4" w:space="0" w:color="000000"/>
               <w:left w:val="single" w:sz="4" w:space="0" w:color="000000"/>
@@ -51109,7 +51655,7 @@
         </w:tc>
         <w:tc>
           <w:tcPr>
-            <w:tcW w:w="2051" w:type="dxa"/>
+            <w:tcW w:w="2050" w:type="dxa"/>
             <w:tcBorders>
               <w:top w:val="single" w:sz="4" w:space="0" w:color="000000"/>
               <w:left w:val="single" w:sz="4" w:space="0" w:color="000000"/>
@@ -51138,7 +51684,7 @@
         </w:tc>
         <w:tc>
           <w:tcPr>
-            <w:tcW w:w="3047" w:type="dxa"/>
+            <w:tcW w:w="3048" w:type="dxa"/>
             <w:tcBorders>
               <w:top w:val="single" w:sz="4" w:space="0" w:color="000000"/>
               <w:left w:val="single" w:sz="4" w:space="0" w:color="000000"/>
@@ -51660,6 +52206,320 @@
       <w:r>
         <w:rPr/>
         <w:softHyphen/>
+      </w:r>
+    </w:p>
+    <w:p>
+      <w:pPr>
+        <w:pStyle w:val="Normal"/>
+        <w:tabs>
+          <w:tab w:val="clear" w:pos="720"/>
+          <w:tab w:val="left" w:pos="3819" w:leader="none"/>
+          <w:tab w:val="left" w:pos="6828" w:leader="none"/>
+        </w:tabs>
+        <w:spacing w:lineRule="auto" w:line="240"/>
+        <w:ind w:left="0" w:right="0" w:hanging="0"/>
+        <w:rPr>
+          <w:sz w:val="20"/>
+        </w:rPr>
+      </w:pPr>
+      <w:r>
+        <w:rPr/>
+      </w:r>
+    </w:p>
+    <w:p>
+      <w:pPr>
+        <w:pStyle w:val="Normal"/>
+        <w:tabs>
+          <w:tab w:val="clear" w:pos="720"/>
+          <w:tab w:val="left" w:pos="3819" w:leader="none"/>
+          <w:tab w:val="left" w:pos="6828" w:leader="none"/>
+        </w:tabs>
+        <w:spacing w:lineRule="auto" w:line="240"/>
+        <w:ind w:left="0" w:right="0" w:hanging="0"/>
+        <w:rPr>
+          <w:sz w:val="20"/>
+        </w:rPr>
+      </w:pPr>
+      <w:r>
+        <w:rPr/>
+      </w:r>
+    </w:p>
+    <w:p>
+      <w:pPr>
+        <w:pStyle w:val="Normal"/>
+        <w:tabs>
+          <w:tab w:val="clear" w:pos="720"/>
+          <w:tab w:val="left" w:pos="3819" w:leader="none"/>
+          <w:tab w:val="left" w:pos="6828" w:leader="none"/>
+        </w:tabs>
+        <w:spacing w:lineRule="auto" w:line="240"/>
+        <w:ind w:left="0" w:right="0" w:hanging="0"/>
+        <w:rPr>
+          <w:sz w:val="20"/>
+        </w:rPr>
+      </w:pPr>
+      <w:r>
+        <w:rPr/>
+      </w:r>
+    </w:p>
+    <w:p>
+      <w:pPr>
+        <w:pStyle w:val="Normal"/>
+        <w:tabs>
+          <w:tab w:val="clear" w:pos="720"/>
+          <w:tab w:val="left" w:pos="3819" w:leader="none"/>
+          <w:tab w:val="left" w:pos="6828" w:leader="none"/>
+        </w:tabs>
+        <w:spacing w:lineRule="auto" w:line="240"/>
+        <w:ind w:left="0" w:right="0" w:hanging="0"/>
+        <w:rPr>
+          <w:sz w:val="20"/>
+        </w:rPr>
+      </w:pPr>
+      <w:r>
+        <w:rPr/>
+      </w:r>
+    </w:p>
+    <w:p>
+      <w:pPr>
+        <w:pStyle w:val="Normal"/>
+        <w:tabs>
+          <w:tab w:val="clear" w:pos="720"/>
+          <w:tab w:val="left" w:pos="3819" w:leader="none"/>
+          <w:tab w:val="left" w:pos="6828" w:leader="none"/>
+        </w:tabs>
+        <w:spacing w:lineRule="auto" w:line="240"/>
+        <w:ind w:left="0" w:right="0" w:hanging="0"/>
+        <w:rPr>
+          <w:sz w:val="20"/>
+        </w:rPr>
+      </w:pPr>
+      <w:r>
+        <w:rPr/>
+      </w:r>
+    </w:p>
+    <w:p>
+      <w:pPr>
+        <w:pStyle w:val="Normal"/>
+        <w:tabs>
+          <w:tab w:val="clear" w:pos="720"/>
+          <w:tab w:val="left" w:pos="3819" w:leader="none"/>
+          <w:tab w:val="left" w:pos="6828" w:leader="none"/>
+        </w:tabs>
+        <w:spacing w:lineRule="auto" w:line="240"/>
+        <w:ind w:left="0" w:right="0" w:hanging="0"/>
+        <w:rPr>
+          <w:sz w:val="20"/>
+        </w:rPr>
+      </w:pPr>
+      <w:r>
+        <w:rPr/>
+      </w:r>
+    </w:p>
+    <w:p>
+      <w:pPr>
+        <w:pStyle w:val="Normal"/>
+        <w:tabs>
+          <w:tab w:val="clear" w:pos="720"/>
+          <w:tab w:val="left" w:pos="3819" w:leader="none"/>
+          <w:tab w:val="left" w:pos="6828" w:leader="none"/>
+        </w:tabs>
+        <w:spacing w:lineRule="auto" w:line="240"/>
+        <w:ind w:left="0" w:right="0" w:hanging="0"/>
+        <w:rPr>
+          <w:sz w:val="20"/>
+        </w:rPr>
+      </w:pPr>
+      <w:r>
+        <w:rPr/>
+      </w:r>
+    </w:p>
+    <w:p>
+      <w:pPr>
+        <w:pStyle w:val="Normal"/>
+        <w:tabs>
+          <w:tab w:val="clear" w:pos="720"/>
+          <w:tab w:val="left" w:pos="3819" w:leader="none"/>
+          <w:tab w:val="left" w:pos="6828" w:leader="none"/>
+        </w:tabs>
+        <w:spacing w:lineRule="auto" w:line="240"/>
+        <w:ind w:left="0" w:right="0" w:hanging="0"/>
+        <w:rPr>
+          <w:sz w:val="20"/>
+        </w:rPr>
+      </w:pPr>
+      <w:r>
+        <w:rPr/>
+      </w:r>
+    </w:p>
+    <w:p>
+      <w:pPr>
+        <w:pStyle w:val="Normal"/>
+        <w:tabs>
+          <w:tab w:val="clear" w:pos="720"/>
+          <w:tab w:val="left" w:pos="3819" w:leader="none"/>
+          <w:tab w:val="left" w:pos="6828" w:leader="none"/>
+        </w:tabs>
+        <w:spacing w:lineRule="auto" w:line="240"/>
+        <w:ind w:left="0" w:right="0" w:hanging="0"/>
+        <w:rPr>
+          <w:sz w:val="20"/>
+        </w:rPr>
+      </w:pPr>
+      <w:r>
+        <w:rPr/>
+      </w:r>
+    </w:p>
+    <w:p>
+      <w:pPr>
+        <w:pStyle w:val="Normal"/>
+        <w:tabs>
+          <w:tab w:val="clear" w:pos="720"/>
+          <w:tab w:val="left" w:pos="3819" w:leader="none"/>
+          <w:tab w:val="left" w:pos="6828" w:leader="none"/>
+        </w:tabs>
+        <w:spacing w:lineRule="auto" w:line="240"/>
+        <w:ind w:left="0" w:right="0" w:hanging="0"/>
+        <w:rPr>
+          <w:sz w:val="20"/>
+        </w:rPr>
+      </w:pPr>
+      <w:r>
+        <w:rPr/>
+      </w:r>
+    </w:p>
+    <w:p>
+      <w:pPr>
+        <w:pStyle w:val="Normal"/>
+        <w:tabs>
+          <w:tab w:val="clear" w:pos="720"/>
+          <w:tab w:val="left" w:pos="3819" w:leader="none"/>
+          <w:tab w:val="left" w:pos="6828" w:leader="none"/>
+        </w:tabs>
+        <w:spacing w:lineRule="auto" w:line="240"/>
+        <w:ind w:left="0" w:right="0" w:hanging="0"/>
+        <w:rPr>
+          <w:sz w:val="20"/>
+        </w:rPr>
+      </w:pPr>
+      <w:r>
+        <w:rPr/>
+      </w:r>
+    </w:p>
+    <w:p>
+      <w:pPr>
+        <w:pStyle w:val="Normal"/>
+        <w:spacing w:before="0" w:after="0"/>
+        <w:jc w:val="center"/>
+        <w:rPr>
+          <w:b/>
+          <w:b/>
+          <w:bCs/>
+          <w:sz w:val="40"/>
+          <w:szCs w:val="40"/>
+        </w:rPr>
+      </w:pPr>
+      <w:r>
+        <w:rPr>
+          <w:b/>
+          <w:bCs/>
+          <w:sz w:val="40"/>
+          <w:szCs w:val="40"/>
+        </w:rPr>
+        <w:t>Imagens do Relatório</w:t>
+      </w:r>
+    </w:p>
+    <w:p>
+      <w:pPr>
+        <w:pStyle w:val="Normal"/>
+        <w:spacing w:before="0" w:after="0"/>
+        <w:jc w:val="center"/>
+        <w:rPr>
+          <w:b/>
+          <w:b/>
+          <w:bCs/>
+          <w:sz w:val="40"/>
+          <w:szCs w:val="40"/>
+        </w:rPr>
+      </w:pPr>
+      <w:r>
+        <w:rPr>
+          <w:b/>
+          <w:bCs/>
+          <w:sz w:val="40"/>
+          <w:szCs w:val="40"/>
+        </w:rPr>
+      </w:r>
+    </w:p>
+    <w:p>
+      <w:pPr>
+        <w:pStyle w:val="Normal"/>
+        <w:spacing w:before="0" w:after="0"/>
+        <w:jc w:val="both"/>
+        <w:rPr>
+          <w:b w:val="false"/>
+          <w:b w:val="false"/>
+          <w:bCs w:val="false"/>
+          <w:sz w:val="20"/>
+          <w:szCs w:val="20"/>
+        </w:rPr>
+      </w:pPr>
+      <w:r>
+        <w:rPr>
+          <w:b w:val="false"/>
+          <w:bCs w:val="false"/>
+          <w:sz w:val="20"/>
+          <w:szCs w:val="20"/>
+        </w:rPr>
+        <w:t>{%p for foto in imagens %}</w:t>
+      </w:r>
+    </w:p>
+    <w:p>
+      <w:pPr>
+        <w:pStyle w:val="Normal"/>
+        <w:spacing w:before="0" w:after="0"/>
+        <w:jc w:val="both"/>
+        <w:rPr>
+          <w:b w:val="false"/>
+          <w:b w:val="false"/>
+          <w:bCs w:val="false"/>
+          <w:sz w:val="20"/>
+          <w:szCs w:val="20"/>
+        </w:rPr>
+      </w:pPr>
+      <w:r>
+        <w:rPr>
+          <w:b w:val="false"/>
+          <w:bCs w:val="false"/>
+          <w:sz w:val="20"/>
+          <w:szCs w:val="20"/>
+        </w:rPr>
+        <w:tab/>
+        <w:tab/>
+        <w:t>{{ foto }}</w:t>
+      </w:r>
+    </w:p>
+    <w:p>
+      <w:pPr>
+        <w:pStyle w:val="Normal"/>
+        <w:spacing w:before="0" w:after="0"/>
+        <w:jc w:val="both"/>
+        <w:rPr>
+          <w:b w:val="false"/>
+          <w:b w:val="false"/>
+          <w:bCs w:val="false"/>
+          <w:sz w:val="20"/>
+          <w:szCs w:val="20"/>
+        </w:rPr>
+      </w:pPr>
+      <w:r>
+        <w:rPr>
+          <w:b w:val="false"/>
+          <w:bCs w:val="false"/>
+          <w:sz w:val="20"/>
+          <w:szCs w:val="20"/>
+        </w:rPr>
+        <w:t>{%p endfor %}</w:t>
       </w:r>
     </w:p>
     <w:sectPr>
@@ -51693,7 +52553,7 @@
       <mc:AlternateContent>
         <mc:Choice Requires="wps">
           <w:drawing>
-            <wp:anchor behindDoc="1" distT="0" distB="0" distL="0" distR="0" simplePos="0" locked="0" layoutInCell="0" allowOverlap="1" relativeHeight="3">
+            <wp:anchor behindDoc="1" distT="0" distB="0" distL="0" distR="0" simplePos="0" locked="0" layoutInCell="0" allowOverlap="1" relativeHeight="2">
               <wp:simplePos x="0" y="0"/>
               <wp:positionH relativeFrom="page">
                 <wp:posOffset>6290945</wp:posOffset>
@@ -51761,7 +52621,7 @@
                             <w:rPr>
                               <w:color w:val="000000"/>
                             </w:rPr>
-                            <w:t>1</w:t>
+                            <w:t>2</w:t>
                           </w:r>
                           <w:r>
                             <w:rPr>
@@ -51819,7 +52679,7 @@
                       <w:rPr>
                         <w:color w:val="000000"/>
                       </w:rPr>
-                      <w:t>1</w:t>
+                      <w:t>2</w:t>
                     </w:r>
                     <w:r>
                       <w:rPr>
@@ -52021,7 +52881,7 @@
       <mc:AlternateContent>
         <mc:Choice Requires="wps">
           <w:drawing>
-            <wp:anchor behindDoc="1" distT="0" distB="0" distL="0" distR="0" simplePos="0" locked="0" layoutInCell="0" allowOverlap="1" relativeHeight="23">
+            <wp:anchor behindDoc="1" distT="0" distB="0" distL="0" distR="0" simplePos="0" locked="0" layoutInCell="0" allowOverlap="1" relativeHeight="20">
               <wp:simplePos x="0" y="0"/>
               <wp:positionH relativeFrom="page">
                 <wp:posOffset>6290945</wp:posOffset>
@@ -52349,7 +53209,7 @@
       <mc:AlternateContent>
         <mc:Choice Requires="wps">
           <w:drawing>
-            <wp:anchor behindDoc="1" distT="0" distB="0" distL="0" distR="0" simplePos="0" locked="0" layoutInCell="0" allowOverlap="1" relativeHeight="25">
+            <wp:anchor behindDoc="1" distT="0" distB="0" distL="0" distR="0" simplePos="0" locked="0" layoutInCell="0" allowOverlap="1" relativeHeight="22">
               <wp:simplePos x="0" y="0"/>
               <wp:positionH relativeFrom="page">
                 <wp:posOffset>6290945</wp:posOffset>
@@ -53005,7 +53865,7 @@
       <mc:AlternateContent>
         <mc:Choice Requires="wps">
           <w:drawing>
-            <wp:anchor behindDoc="1" distT="0" distB="0" distL="0" distR="0" simplePos="0" locked="0" layoutInCell="0" allowOverlap="1" relativeHeight="16">
+            <wp:anchor behindDoc="1" distT="0" distB="0" distL="0" distR="0" simplePos="0" locked="0" layoutInCell="0" allowOverlap="1" relativeHeight="18">
               <wp:simplePos x="0" y="0"/>
               <wp:positionH relativeFrom="page">
                 <wp:posOffset>6290945</wp:posOffset>
@@ -53073,7 +53933,7 @@
                             <w:rPr>
                               <w:color w:val="000000"/>
                             </w:rPr>
-                            <w:t>10</w:t>
+                            <w:t>11</w:t>
                           </w:r>
                           <w:r>
                             <w:rPr>
@@ -53131,7 +53991,7 @@
                       <w:rPr>
                         <w:color w:val="000000"/>
                       </w:rPr>
-                      <w:t>10</w:t>
+                      <w:t>11</w:t>
                     </w:r>
                     <w:r>
                       <w:rPr>

</xml_diff>